<commit_message>
Update to Technical Document
</commit_message>
<xml_diff>
--- a/Technical Document.docx
+++ b/Technical Document.docx
@@ -4,9 +4,38 @@
   <w:body>
     <w:p>
       <w:pPr>
-        <w:rPr>
-          <w:b w:val="1"/>
-        </w:rPr>
+        <w:jc w:val="center"/>
+        <w:rPr>
+          <w:b w:val="1"/>
+          <w:sz w:val="62"/>
+          <w:szCs w:val="62"/>
+        </w:rPr>
+      </w:pPr>
+      <w:r>
+        <w:rPr>
+          <w:b w:val="1"/>
+          <w:sz w:val="62"/>
+          <w:szCs w:val="62"/>
+          <w:rtl w:val="0"/>
+        </w:rPr>
+        <w:t xml:space="preserve">Technical Document - group 2</w:t>
+      </w:r>
+    </w:p>
+    <w:p>
+      <w:pPr>
+        <w:rPr>
+          <w:b w:val="1"/>
+        </w:rPr>
+      </w:pPr>
+      <w:r>
+        <w:rPr>
+          <w:rtl w:val="0"/>
+        </w:rPr>
+      </w:r>
+    </w:p>
+    <w:p>
+      <w:pPr>
+        <w:rPr/>
       </w:pPr>
       <w:r>
         <w:rPr>
@@ -15,11 +44,6 @@
         </w:rPr>
         <w:t xml:space="preserve">Interface type</w:t>
       </w:r>
-    </w:p>
-    <w:p>
-      <w:pPr>
-        <w:rPr/>
-      </w:pPr>
       <w:r>
         <w:rPr>
           <w:rtl w:val="0"/>
@@ -173,6 +197,27 @@
     </w:p>
     <w:p>
       <w:pPr>
+        <w:rPr/>
+      </w:pPr>
+      <w:r>
+        <w:rPr>
+          <w:rtl w:val="0"/>
+        </w:rPr>
+        <w:t xml:space="preserve">The movement is tested by sending an input action and checking if the character moves, a change in coordinates. Attack and hit is checked simultaneously by sending an input action and checking if the other player's health has decreased. The UI is checked by visual confirmation by watching the health bar decrease.</w:t>
+      </w:r>
+    </w:p>
+    <w:p>
+      <w:pPr>
+        <w:rPr/>
+      </w:pPr>
+      <w:r>
+        <w:rPr>
+          <w:rtl w:val="0"/>
+        </w:rPr>
+      </w:r>
+    </w:p>
+    <w:p>
+      <w:pPr>
         <w:rPr>
           <w:b w:val="1"/>
         </w:rPr>
@@ -194,6 +239,27 @@
           <w:rtl w:val="0"/>
         </w:rPr>
         <w:t xml:space="preserve">When it comes to packaging we utilized Unreal Engine 5’s own packager. For deployment we used github, since we’re all comfortable with github this was easy and painfree.</w:t>
+      </w:r>
+    </w:p>
+    <w:p>
+      <w:pPr>
+        <w:rPr/>
+      </w:pPr>
+      <w:r>
+        <w:rPr>
+          <w:rtl w:val="0"/>
+        </w:rPr>
+      </w:r>
+    </w:p>
+    <w:p>
+      <w:pPr>
+        <w:rPr/>
+      </w:pPr>
+      <w:r>
+        <w:rPr>
+          <w:rtl w:val="0"/>
+        </w:rPr>
+        <w:t xml:space="preserve">     </w:t>
       </w:r>
     </w:p>
     <w:sectPr>

</xml_diff>